<commit_message>
acabou git add .!
</commit_message>
<xml_diff>
--- a/relatorio/projeto.docx
+++ b/relatorio/projeto.docx
@@ -1760,23 +1760,490 @@
           <w:sz w:val="24"/>
           <w:szCs w:val="24"/>
         </w:rPr>
-        <w:t>O Chico Science</w:t>
-      </w:r>
-    </w:p>
-    <w:p>
-      <w:pPr>
-        <w:pStyle w:val="Normal"/>
-        <w:spacing w:before="0" w:after="160"/>
-        <w:jc w:val="both"/>
-        <w:rPr>
-          <w:rFonts w:ascii="Calibri" w:hAnsi="Calibri" w:cs="Calibri"/>
-          <w:sz w:val="24"/>
-          <w:szCs w:val="24"/>
-        </w:rPr>
-      </w:pPr>
-      <w:r>
-        <w:rPr>
-          <w:rFonts w:cs="Calibri"/>
+        <w:t>O Chico Science fez uma grande mudança nos anos 90, suas músicas fizeram as pessoas pensarem sobre o que faziam com os mangues ou a desigualdade, mas também fez a cidade de Recife melhorar economicamente e culturalmente pois se fosse por Ariano Suassuna e seu plano de preservar a cultura Recife não seria como atualmente, O manguebeat fez crianças entrarem a música e fazerem suas próprias músicas ou criarem seus próprios blocos, ele fez Recife ser mais visitada fazendo a economia melhorar, ele sempre achou estranho os cantores que ele ouvia e história de outros lugares e achou injusto que os outros lugares tinham culturas tão vivas e só Recife tivesse uma fraca.</w:t>
+      </w:r>
+    </w:p>
+    <w:p>
+      <w:pPr>
+        <w:pStyle w:val="Normal"/>
+        <w:spacing w:before="0" w:after="160"/>
+        <w:jc w:val="both"/>
+        <w:rPr>
+          <w:rFonts w:ascii="Arial" w:hAnsi="Arial"/>
+          <w:b w:val="false"/>
+          <w:bCs w:val="false"/>
+          <w:sz w:val="24"/>
+          <w:szCs w:val="24"/>
+        </w:rPr>
+      </w:pPr>
+      <w:r>
+        <w:rPr>
+          <w:rFonts w:ascii="Arial" w:hAnsi="Arial"/>
+          <w:b w:val="false"/>
+          <w:bCs w:val="false"/>
+          <w:sz w:val="24"/>
+          <w:szCs w:val="24"/>
+        </w:rPr>
+        <w:tab/>
+      </w:r>
+      <w:r>
+        <w:rPr>
+          <w:rFonts w:ascii="Arial" w:hAnsi="Arial"/>
+          <w:b w:val="false"/>
+          <w:bCs w:val="false"/>
+          <w:sz w:val="24"/>
+          <w:szCs w:val="24"/>
+        </w:rPr>
+        <w:t>Para você ver, a ONU (organização das nações unidas) falou que Recife era umas da 4 piores cidades para você viver e eles mudaram isso, eles usaram mangue como uma metáfora a cidade, a lama uma metáfora a pobreza  e o caranguejo a um pobre abandonado, em seu primeiro álbum “da lama ao caos”, ele passam o sentimento de “computadores fazem arte”, como na música “Ponte, rios e overdrives” e “A Cidade” fazem uma critica pois essa tecnologia só chegava para alguns, e para marcar a tecnologia chegando na pobreza ele enfiaram uma parabólica na lama, mas após eles ficarem famosos e espalharem a cultura de Recife a cidade começou a ser vista com uma criativa cultura e rica em tradições e inovação cultural.</w:t>
+      </w:r>
+    </w:p>
+    <w:p>
+      <w:pPr>
+        <w:pStyle w:val="Normal"/>
+        <w:spacing w:before="0" w:after="160"/>
+        <w:jc w:val="both"/>
+        <w:rPr/>
+      </w:pPr>
+      <w:r>
+        <w:rPr>
+          <w:rFonts w:ascii="Arial" w:hAnsi="Arial"/>
+          <w:b w:val="false"/>
+          <w:bCs w:val="false"/>
+          <w:sz w:val="24"/>
+          <w:szCs w:val="24"/>
+        </w:rPr>
+        <w:tab/>
+      </w:r>
+      <w:r>
+        <w:rPr>
+          <w:rFonts w:ascii="Arial" w:hAnsi="Arial"/>
+          <w:b w:val="false"/>
+          <w:bCs w:val="false"/>
+          <w:sz w:val="24"/>
+          <w:szCs w:val="24"/>
+        </w:rPr>
+        <w:t xml:space="preserve">E para a música ele fez grande trabalho pois ele fez uma revolução musical mesclando ritmos de maracatu, rock e funk, fortaleceu uma cultura inteira revalorizando tradições locais e ao mesmo tempo conectando elas com tendências globais, por mais que tenha renovado vários estilos musicais e deu maior atenção para o rock, seu estilo e estética, visualmente falando, era uma mistura de futurista com tribalista e urbana, as roupas de Chico e seu grupo eram híbridas e possível ver isso no clip de maracatu atômico onde ele constantemente muda de roupa e também teve a influência internacional que embora morte de Chico Science tenha acontecido tocaram várias partes do mundo não só no Brasil, isso é bom pois, daí, podemos mostrar a países exteriores que a cultura brasileira é bem fluída e é bem mais do funk (como muitos gringos acham), e a fusão de estilos tradicionais com contemporâneos chamou muito a atenção do publico internacional </w:t>
+      </w:r>
+      <w:r>
+        <w:rPr>
+          <w:rFonts w:ascii="Arial" w:hAnsi="Arial"/>
+          <w:sz w:val="24"/>
+          <w:szCs w:val="24"/>
+        </w:rPr>
+        <w:t>ajudou a promover uma imagem do Brasil como um país culturalmente inovador.</w:t>
+      </w:r>
+    </w:p>
+    <w:p>
+      <w:pPr>
+        <w:pStyle w:val="Normal"/>
+        <w:spacing w:before="0" w:after="160"/>
+        <w:jc w:val="both"/>
+        <w:rPr/>
+      </w:pPr>
+      <w:r>
+        <w:rPr>
+          <w:rFonts w:ascii="Arial" w:hAnsi="Arial"/>
+          <w:sz w:val="24"/>
+          <w:szCs w:val="24"/>
+        </w:rPr>
+        <w:tab/>
+      </w:r>
+      <w:r>
+        <w:rPr>
+          <w:rFonts w:ascii="Arial" w:hAnsi="Arial"/>
+          <w:sz w:val="24"/>
+          <w:szCs w:val="24"/>
+        </w:rPr>
+        <w:t xml:space="preserve">Em resumo Chico Science &amp; a Nação Zumbi moldaram os anos 90 ao reinventar a música brasileira e valorizar o Nordeste, e propor uma nova forma de expressão artística, social e política. O movimento foi tanto um reflexo quanto um motor de mudança cultural durante essa década. </w:t>
+      </w:r>
+      <w:r>
+        <w:rPr>
+          <w:rFonts w:ascii="Arial" w:hAnsi="Arial"/>
+          <w:sz w:val="24"/>
+          <w:szCs w:val="24"/>
+        </w:rPr>
+        <w:t xml:space="preserve"> </w:t>
+      </w:r>
+      <w:r>
+        <w:rPr>
+          <w:rFonts w:ascii="Arial" w:hAnsi="Arial"/>
+          <w:b w:val="false"/>
+          <w:bCs w:val="false"/>
+          <w:sz w:val="24"/>
+          <w:szCs w:val="24"/>
+        </w:rPr>
+        <w:t xml:space="preserve"> </w:t>
+      </w:r>
+    </w:p>
+    <w:p>
+      <w:pPr>
+        <w:pStyle w:val="Normal"/>
+        <w:spacing w:before="0" w:after="160"/>
+        <w:jc w:val="both"/>
+        <w:rPr>
+          <w:rFonts w:ascii="Arial" w:hAnsi="Arial"/>
+          <w:b w:val="false"/>
+          <w:bCs w:val="false"/>
+          <w:sz w:val="24"/>
+          <w:szCs w:val="24"/>
+        </w:rPr>
+      </w:pPr>
+      <w:r>
+        <w:rPr>
+          <w:rFonts w:cs="Arial" w:ascii="Arial" w:hAnsi="Arial"/>
+          <w:b/>
+          <w:bCs/>
+          <w:color w:val="333333"/>
+          <w:sz w:val="28"/>
+          <w:szCs w:val="28"/>
+        </w:rPr>
+        <w:t xml:space="preserve">CAPÍTULO </w:t>
+      </w:r>
+      <w:r>
+        <w:rPr>
+          <w:rFonts w:cs="Arial" w:ascii="Arial" w:hAnsi="Arial"/>
+          <w:b/>
+          <w:bCs/>
+          <w:color w:val="333333"/>
+          <w:sz w:val="28"/>
+          <w:szCs w:val="28"/>
+        </w:rPr>
+        <w:t>7</w:t>
+      </w:r>
+      <w:r>
+        <w:rPr>
+          <w:rFonts w:cs="Arial" w:ascii="Arial" w:hAnsi="Arial"/>
+          <w:b/>
+          <w:bCs/>
+          <w:color w:val="333333"/>
+          <w:sz w:val="28"/>
+          <w:szCs w:val="28"/>
+        </w:rPr>
+        <w:t xml:space="preserve">: </w:t>
+      </w:r>
+      <w:r>
+        <w:rPr>
+          <w:rFonts w:cs="Arial" w:ascii="Arial" w:hAnsi="Arial"/>
+          <w:b/>
+          <w:bCs/>
+          <w:color w:val="333333"/>
+          <w:sz w:val="28"/>
+          <w:szCs w:val="28"/>
+        </w:rPr>
+        <w:t>Conclusão</w:t>
+      </w:r>
+    </w:p>
+    <w:p>
+      <w:pPr>
+        <w:pStyle w:val="Normal"/>
+        <w:spacing w:before="0" w:after="160"/>
+        <w:jc w:val="both"/>
+        <w:rPr>
+          <w:rFonts w:ascii="Arial" w:hAnsi="Arial" w:cs="Arial"/>
+          <w:b/>
+          <w:bCs/>
+          <w:color w:val="333333"/>
+          <w:sz w:val="28"/>
+          <w:szCs w:val="28"/>
+        </w:rPr>
+      </w:pPr>
+      <w:r>
+        <w:rPr>
+          <w:rFonts w:ascii="Arial" w:hAnsi="Arial"/>
+          <w:b w:val="false"/>
+          <w:bCs w:val="false"/>
+          <w:sz w:val="24"/>
+          <w:szCs w:val="24"/>
+        </w:rPr>
+      </w:r>
+    </w:p>
+    <w:p>
+      <w:pPr>
+        <w:pStyle w:val="Normal"/>
+        <w:spacing w:before="0" w:after="160"/>
+        <w:jc w:val="both"/>
+        <w:rPr/>
+      </w:pPr>
+      <w:r>
+        <w:rPr>
+          <w:rFonts w:cs="Arial" w:ascii="Arial" w:hAnsi="Arial"/>
+          <w:b w:val="false"/>
+          <w:bCs w:val="false"/>
+          <w:color w:val="333333"/>
+          <w:sz w:val="24"/>
+          <w:szCs w:val="24"/>
+        </w:rPr>
+        <w:t xml:space="preserve">Realizar um projeto sobre o movimento </w:t>
+      </w:r>
+      <w:r>
+        <w:rPr>
+          <w:rStyle w:val="Strong"/>
+          <w:rFonts w:cs="Arial" w:ascii="Arial" w:hAnsi="Arial"/>
+          <w:b w:val="false"/>
+          <w:bCs w:val="false"/>
+          <w:color w:val="333333"/>
+          <w:sz w:val="24"/>
+          <w:szCs w:val="24"/>
+        </w:rPr>
+        <w:t>Manguebeat</w:t>
+      </w:r>
+      <w:r>
+        <w:rPr>
+          <w:rFonts w:cs="Arial" w:ascii="Arial" w:hAnsi="Arial"/>
+          <w:b w:val="false"/>
+          <w:bCs w:val="false"/>
+          <w:color w:val="333333"/>
+          <w:sz w:val="24"/>
+          <w:szCs w:val="24"/>
+        </w:rPr>
+        <w:t xml:space="preserve"> foi uma experiência muito interessante pois durante esse processo, eu encontrei vários movimentos de contracultura e acabei descobrindo umas das revoluções culturais mais significativas do Brasil, compreendendo não apenas a música, mas também o contexto histórico, social e político que permitiu o surgimento de artistas como </w:t>
+      </w:r>
+      <w:r>
+        <w:rPr>
+          <w:rStyle w:val="Strong"/>
+          <w:rFonts w:cs="Arial" w:ascii="Arial" w:hAnsi="Arial"/>
+          <w:b w:val="false"/>
+          <w:bCs w:val="false"/>
+          <w:color w:val="333333"/>
+          <w:sz w:val="24"/>
+          <w:szCs w:val="24"/>
+        </w:rPr>
+        <w:t>Chico Science</w:t>
+      </w:r>
+      <w:r>
+        <w:rPr>
+          <w:rFonts w:cs="Arial" w:ascii="Arial" w:hAnsi="Arial"/>
+          <w:b w:val="false"/>
+          <w:bCs w:val="false"/>
+          <w:color w:val="333333"/>
+          <w:sz w:val="24"/>
+          <w:szCs w:val="24"/>
+        </w:rPr>
+        <w:t xml:space="preserve"> e a banda </w:t>
+      </w:r>
+      <w:r>
+        <w:rPr>
+          <w:rStyle w:val="Strong"/>
+          <w:rFonts w:cs="Arial" w:ascii="Arial" w:hAnsi="Arial"/>
+          <w:b w:val="false"/>
+          <w:bCs w:val="false"/>
+          <w:color w:val="333333"/>
+          <w:sz w:val="24"/>
+          <w:szCs w:val="24"/>
+        </w:rPr>
+        <w:t>Nação Zumbi</w:t>
+      </w:r>
+      <w:r>
+        <w:rPr>
+          <w:rFonts w:cs="Arial" w:ascii="Arial" w:hAnsi="Arial"/>
+          <w:b w:val="false"/>
+          <w:bCs w:val="false"/>
+          <w:color w:val="333333"/>
+          <w:sz w:val="24"/>
+          <w:szCs w:val="24"/>
+        </w:rPr>
+        <w:t>. O Manguebeat, além de ser um movimento musical, foi um símbolo de resistência e ativismo, que trouxe luz à situação de Recife na década de 90 e ajudou a resgatar o orgulho cultural da região.</w:t>
+      </w:r>
+    </w:p>
+    <w:p>
+      <w:pPr>
+        <w:pStyle w:val="BodyText"/>
+        <w:rPr>
+          <w:rFonts w:ascii="Arial" w:hAnsi="Arial"/>
+          <w:sz w:val="24"/>
+          <w:szCs w:val="24"/>
+        </w:rPr>
+      </w:pPr>
+      <w:r>
+        <w:rPr>
+          <w:rFonts w:ascii="Arial" w:hAnsi="Arial"/>
+          <w:sz w:val="24"/>
+          <w:szCs w:val="24"/>
+        </w:rPr>
+        <w:tab/>
+        <w:t xml:space="preserve">O mais interessante ao longo dessa jornada foi perceber como a música pode ser um </w:t>
+      </w:r>
+      <w:r>
+        <w:rPr>
+          <w:rFonts w:ascii="Arial" w:hAnsi="Arial"/>
+          <w:sz w:val="24"/>
+          <w:szCs w:val="24"/>
+        </w:rPr>
+        <w:t>meio</w:t>
+      </w:r>
+      <w:r>
+        <w:rPr>
+          <w:rFonts w:ascii="Arial" w:hAnsi="Arial"/>
+          <w:sz w:val="24"/>
+          <w:szCs w:val="24"/>
+        </w:rPr>
+        <w:t xml:space="preserve"> poderoso para </w:t>
+      </w:r>
+      <w:r>
+        <w:rPr>
+          <w:rFonts w:ascii="Arial" w:hAnsi="Arial"/>
+          <w:sz w:val="24"/>
+          <w:szCs w:val="24"/>
+        </w:rPr>
+        <w:t>criticas</w:t>
+      </w:r>
+      <w:r>
+        <w:rPr>
+          <w:rFonts w:ascii="Arial" w:hAnsi="Arial"/>
+          <w:sz w:val="24"/>
+          <w:szCs w:val="24"/>
+        </w:rPr>
+        <w:t xml:space="preserve"> sociais. O Manguebeat não foi apenas um ritmo, foi um grito de alerta sobre as desigualdades, a pobreza e o abandono das áreas periféricas de Recife. Chico Science e seus companheiros de banda não só criaram uma sonoridade única ao misturar o maracatu com o rock e a música eletrônica, mas também usaram sua arte como ferramenta de transformação. Entender essa ligação entre a cultura e o ativismo social foi uma das lições mais impactantes do projeto.</w:t>
+      </w:r>
+    </w:p>
+    <w:p>
+      <w:pPr>
+        <w:pStyle w:val="BodyText"/>
+        <w:rPr/>
+      </w:pPr>
+      <w:r>
+        <w:rPr>
+          <w:rFonts w:ascii="Arial" w:hAnsi="Arial"/>
+          <w:sz w:val="24"/>
+          <w:szCs w:val="24"/>
+        </w:rPr>
+        <w:tab/>
+        <w:t>Outro ponto marcante foi estudar a trajetória de</w:t>
+      </w:r>
+      <w:r>
+        <w:rPr>
+          <w:rFonts w:ascii="Arial" w:hAnsi="Arial"/>
+          <w:b w:val="false"/>
+          <w:bCs w:val="false"/>
+          <w:sz w:val="24"/>
+          <w:szCs w:val="24"/>
+        </w:rPr>
+        <w:t xml:space="preserve"> </w:t>
+      </w:r>
+      <w:r>
+        <w:rPr>
+          <w:rStyle w:val="Strong"/>
+          <w:rFonts w:ascii="Arial" w:hAnsi="Arial"/>
+          <w:b w:val="false"/>
+          <w:bCs w:val="false"/>
+          <w:sz w:val="24"/>
+          <w:szCs w:val="24"/>
+        </w:rPr>
+        <w:t>Chico Science</w:t>
+      </w:r>
+      <w:r>
+        <w:rPr>
+          <w:rFonts w:ascii="Arial" w:hAnsi="Arial"/>
+          <w:b w:val="false"/>
+          <w:bCs w:val="false"/>
+          <w:sz w:val="24"/>
+          <w:szCs w:val="24"/>
+        </w:rPr>
+        <w:t xml:space="preserve"> </w:t>
+      </w:r>
+      <w:r>
+        <w:rPr>
+          <w:rFonts w:ascii="Arial" w:hAnsi="Arial"/>
+          <w:sz w:val="24"/>
+          <w:szCs w:val="24"/>
+        </w:rPr>
+        <w:t xml:space="preserve">e como sua visão transcendeu a música. Ele não era apenas um artista talentoso, mas alguém com uma consciência crítica sobre a importância da cultura para a transformação de uma cidade. O impacto do Manguebeat na juventude, na economia e até no turismo de Recife é impressionante. Mesmo após a morte de Chico Science em 1997, seu legado continuou vivo, e a </w:t>
+      </w:r>
+      <w:r>
+        <w:rPr>
+          <w:rStyle w:val="Strong"/>
+          <w:rFonts w:ascii="Arial" w:hAnsi="Arial"/>
+          <w:b w:val="false"/>
+          <w:bCs w:val="false"/>
+          <w:sz w:val="24"/>
+          <w:szCs w:val="24"/>
+        </w:rPr>
+        <w:t>Nação</w:t>
+      </w:r>
+      <w:r>
+        <w:rPr>
+          <w:rStyle w:val="Strong"/>
+          <w:rFonts w:ascii="Arial" w:hAnsi="Arial"/>
+          <w:sz w:val="24"/>
+          <w:szCs w:val="24"/>
+        </w:rPr>
+        <w:t xml:space="preserve"> </w:t>
+      </w:r>
+      <w:r>
+        <w:rPr>
+          <w:rStyle w:val="Strong"/>
+          <w:rFonts w:ascii="Arial" w:hAnsi="Arial"/>
+          <w:b w:val="false"/>
+          <w:bCs w:val="false"/>
+          <w:sz w:val="24"/>
+          <w:szCs w:val="24"/>
+        </w:rPr>
+        <w:t>Zumbi</w:t>
+      </w:r>
+      <w:r>
+        <w:rPr>
+          <w:rFonts w:ascii="Arial" w:hAnsi="Arial"/>
+          <w:sz w:val="24"/>
+          <w:szCs w:val="24"/>
+        </w:rPr>
+        <w:t xml:space="preserve"> seguiu inovando, mantendo a essência do movimento.</w:t>
+      </w:r>
+    </w:p>
+    <w:p>
+      <w:pPr>
+        <w:pStyle w:val="BodyText"/>
+        <w:rPr>
+          <w:rFonts w:ascii="Arial" w:hAnsi="Arial"/>
+          <w:sz w:val="24"/>
+          <w:szCs w:val="24"/>
+        </w:rPr>
+      </w:pPr>
+      <w:r>
+        <w:rPr>
+          <w:rFonts w:ascii="Arial" w:hAnsi="Arial"/>
+          <w:sz w:val="24"/>
+          <w:szCs w:val="24"/>
+        </w:rPr>
+        <w:tab/>
+        <w:t>Uma das lições mais valiosas deste projeto foi a compreensão de que cultura e arte são ferramentas fundamentais para combater a desigualdade e trazer à tona questões sociais. O movimento Manguebeat foi um exemplo claro de como, através da música, é possível conscientizar e envolver a sociedade em temas importantes, ao mesmo tempo em que se cria uma identidade cultural forte e única.</w:t>
+      </w:r>
+    </w:p>
+    <w:p>
+      <w:pPr>
+        <w:pStyle w:val="BodyText"/>
+        <w:rPr>
+          <w:rFonts w:ascii="Arial" w:hAnsi="Arial"/>
+          <w:sz w:val="24"/>
+          <w:szCs w:val="24"/>
+        </w:rPr>
+      </w:pPr>
+      <w:r>
+        <w:rPr>
+          <w:rFonts w:ascii="Arial" w:hAnsi="Arial"/>
+          <w:sz w:val="24"/>
+          <w:szCs w:val="24"/>
+        </w:rPr>
+        <w:tab/>
+        <w:t>Em resumo, trabalhar neste projeto não foi apenas uma oportunidade de conhecer mais sobre a música brasileira dos anos 90, mas também de refletir sobre o papel de cada um de nós na construção de uma sociedade mais justa e inclusiva. O Manguebeat me mostrou que, quando unimos criatividade, cultura e crítica social, podemos realmente fazer a diferença.</w:t>
+      </w:r>
+    </w:p>
+    <w:p>
+      <w:pPr>
+        <w:pStyle w:val="Normal"/>
+        <w:spacing w:before="0" w:after="160"/>
+        <w:jc w:val="both"/>
+        <w:rPr>
+          <w:rFonts w:ascii="Arial" w:hAnsi="Arial" w:cs="Arial"/>
+          <w:b w:val="false"/>
+          <w:bCs w:val="false"/>
+          <w:color w:val="333333"/>
+          <w:sz w:val="28"/>
+          <w:szCs w:val="28"/>
+        </w:rPr>
+      </w:pPr>
+      <w:r>
+        <w:rPr>
+          <w:rFonts w:ascii="Arial" w:hAnsi="Arial"/>
           <w:sz w:val="24"/>
           <w:szCs w:val="24"/>
         </w:rPr>
@@ -3628,6 +4095,14 @@
     <w:rPr>
       <w:color w:val="000080"/>
       <w:u w:val="single"/>
+    </w:rPr>
+  </w:style>
+  <w:style w:type="character" w:styleId="Strong">
+    <w:name w:val="Strong"/>
+    <w:qFormat/>
+    <w:rPr>
+      <w:b/>
+      <w:bCs/>
     </w:rPr>
   </w:style>
   <w:style w:type="paragraph" w:styleId="Ttulo">

</xml_diff>